<commit_message>
changes to things like order and stuff, who actually reads this
</commit_message>
<xml_diff>
--- a/beeGame/bee story board/Bee facts.docx
+++ b/beeGame/bee story board/Bee facts.docx
@@ -7,74 +7,68 @@
         <w:t xml:space="preserve">Hurry this up, I have to go lay my daily 1500 eggs </w:t>
       </w:r>
     </w:p>
-    <w:p/>
-    <w:p>
-      <w:r>
-        <w:t xml:space="preserve">Do you like my contacts? They </w:t>
-      </w:r>
-      <w:r>
-        <w:t xml:space="preserve">cover my compound eyes exceptionally </w:t>
-      </w:r>
-    </w:p>
-    <w:p/>
+    <w:p>
+      <w:r>
+        <w:t xml:space="preserve">You’re not an impressive insect </w:t>
+      </w:r>
+    </w:p>
+    <w:p>
+      <w:r>
+        <w:t>You’re getting pollen all over the place</w:t>
+      </w:r>
+    </w:p>
+    <w:p>
+      <w:r>
+        <w:t xml:space="preserve">Is this going to take all day, I am thirsty for that Royal Jelly </w:t>
+      </w:r>
+    </w:p>
+    <w:p>
+      <w:r>
+        <w:t>I just got my Proboscis pierced, what do you think</w:t>
+      </w:r>
+    </w:p>
+    <w:p>
+      <w:r>
+        <w:t xml:space="preserve">Do you like my contacts? They cover my compound eyes exceptionally </w:t>
+      </w:r>
+    </w:p>
     <w:p>
       <w:r>
         <w:t xml:space="preserve">That’s any interesting Waggle Dance you have there, I guess the </w:t>
       </w:r>
       <w:r>
-        <w:t xml:space="preserve">nectar is more than 100 metres away </w:t>
-      </w:r>
-    </w:p>
-    <w:p/>
-    <w:p>
-      <w:r>
-        <w:t xml:space="preserve">You’re not </w:t>
-      </w:r>
-      <w:r>
-        <w:t xml:space="preserve">an impressive insect </w:t>
-      </w:r>
-    </w:p>
-    <w:p/>
-    <w:p>
-      <w:r>
-        <w:t xml:space="preserve">Is this going to take all day, I am thirsty for that </w:t>
-      </w:r>
-      <w:r>
-        <w:t xml:space="preserve">Royal Jelly </w:t>
-      </w:r>
-    </w:p>
-    <w:p/>
-    <w:p>
-      <w:r>
-        <w:t>You’re getting pollen all over the place</w:t>
-      </w:r>
-    </w:p>
-    <w:p/>
+        <w:t xml:space="preserve">nectar is more than 100 </w:t>
+      </w:r>
+      <w:proofErr w:type="spellStart"/>
+      <w:r>
+        <w:t>metres</w:t>
+      </w:r>
+      <w:proofErr w:type="spellEnd"/>
+      <w:r>
+        <w:t xml:space="preserve"> away </w:t>
+      </w:r>
+    </w:p>
     <w:p>
       <w:r>
         <w:t xml:space="preserve">Your two sets of wings are quite impressive </w:t>
       </w:r>
     </w:p>
-    <w:p/>
-    <w:p>
-      <w:r>
-        <w:t xml:space="preserve">Moving at that speed your wings </w:t>
-      </w:r>
-      <w:r>
-        <w:t xml:space="preserve">must be </w:t>
-      </w:r>
+    <w:p>
       <w:bookmarkStart w:id="0" w:name="_GoBack"/>
       <w:bookmarkEnd w:id="0"/>
       <w:r>
+        <w:t xml:space="preserve">Moving at that speed your wings </w:t>
+      </w:r>
+      <w:r>
+        <w:t xml:space="preserve">must be </w:t>
+      </w:r>
+      <w:r>
         <w:t xml:space="preserve">beating at 200 beats a minute </w:t>
       </w:r>
     </w:p>
     <w:p>
       <w:r>
         <w:br/>
-      </w:r>
-      <w:r>
-        <w:t>I just got my Proboscis pierced, what do you think</w:t>
       </w:r>
     </w:p>
     <w:sectPr>

</xml_diff>